<commit_message>
Edits to match case study and update PSM
</commit_message>
<xml_diff>
--- a/sessions_in_Abu_Dhabi/case_study_outputs/session10_PSM.docx
+++ b/sessions_in_Abu_Dhabi/case_study_outputs/session10_PSM.docx
@@ -299,7 +299,7 @@
                 <w:szCs w:val="22"/>
                 <w:color w:val="000000"/>
               </w:rPr>
-              <w:t xml:space="preserve">-1116.27***</w:t>
+              <w:t xml:space="preserve">-1114.80***</w:t>
             </w:r>
           </w:p>
         </w:tc>
@@ -351,7 +351,7 @@
                 <w:szCs w:val="22"/>
                 <w:color w:val="000000"/>
               </w:rPr>
-              <w:t xml:space="preserve">-1000.06***</w:t>
+              <w:t xml:space="preserve">-967.05***</w:t>
             </w:r>
           </w:p>
         </w:tc>
@@ -461,7 +461,7 @@
                 <w:szCs w:val="22"/>
                 <w:color w:val="000000"/>
               </w:rPr>
-              <w:t xml:space="preserve">(38.36)</w:t>
+              <w:t xml:space="preserve">(38.50)</w:t>
             </w:r>
           </w:p>
         </w:tc>
@@ -513,7 +513,7 @@
                 <w:szCs w:val="22"/>
                 <w:color w:val="000000"/>
               </w:rPr>
-              <w:t xml:space="preserve">(36.90)</w:t>
+              <w:t xml:space="preserve">(35.11)</w:t>
             </w:r>
           </w:p>
         </w:tc>
@@ -623,7 +623,7 @@
                 <w:szCs w:val="22"/>
                 <w:color w:val="000000"/>
               </w:rPr>
-              <w:t xml:space="preserve">1900.25***</w:t>
+              <w:t xml:space="preserve">1883.33***</w:t>
             </w:r>
           </w:p>
         </w:tc>
@@ -675,7 +675,7 @@
                 <w:szCs w:val="22"/>
                 <w:color w:val="000000"/>
               </w:rPr>
-              <w:t xml:space="preserve">1784.04***</w:t>
+              <w:t xml:space="preserve">1771.27***</w:t>
             </w:r>
           </w:p>
         </w:tc>
@@ -785,7 +785,7 @@
                 <w:szCs w:val="22"/>
                 <w:color w:val="000000"/>
               </w:rPr>
-              <w:t xml:space="preserve">(30.12)</w:t>
+              <w:t xml:space="preserve">(30.54)</w:t>
             </w:r>
           </w:p>
         </w:tc>
@@ -837,7 +837,7 @@
                 <w:szCs w:val="22"/>
                 <w:color w:val="000000"/>
               </w:rPr>
-              <w:t xml:space="preserve">(28.58)</w:t>
+              <w:t xml:space="preserve">(27.94)</w:t>
             </w:r>
           </w:p>
         </w:tc>
@@ -947,7 +947,7 @@
                 <w:szCs w:val="22"/>
                 <w:color w:val="000000"/>
               </w:rPr>
-              <w:t xml:space="preserve">5928</w:t>
+              <w:t xml:space="preserve">5186</w:t>
             </w:r>
           </w:p>
         </w:tc>
@@ -999,7 +999,7 @@
                 <w:szCs w:val="22"/>
                 <w:color w:val="000000"/>
               </w:rPr>
-              <w:t xml:space="preserve">5928</w:t>
+              <w:t xml:space="preserve">4888</w:t>
             </w:r>
           </w:p>
         </w:tc>

</xml_diff>